<commit_message>
flume安装完毕 Signed-off-by: imzkj <601869492@qq.com>
</commit_message>
<xml_diff>
--- a/参考文件/sqoop安装.docx
+++ b/参考文件/sqoop安装.docx
@@ -20,8 +20,10 @@
           <w:sz w:val="44"/>
           <w:szCs w:val="44"/>
         </w:rPr>
-        <w:t>Hive</w:t>
+        <w:t>Sqoop</w:t>
       </w:r>
+      <w:bookmarkStart w:id="0" w:name="_GoBack"/>
+      <w:bookmarkEnd w:id="0"/>
       <w:r>
         <w:rPr>
           <w:rFonts w:asciiTheme="majorEastAsia" w:eastAsiaTheme="majorEastAsia" w:hAnsiTheme="majorEastAsia" w:hint="eastAsia"/>
@@ -342,7 +344,7 @@
         <w:ind w:leftChars="22" w:left="112" w:hangingChars="27" w:hanging="59"/>
         <w:jc w:val="left"/>
         <w:rPr>
-          <w:rFonts w:ascii="Consolas" w:hAnsi="Consolas" w:cs="Consolas" w:hint="eastAsia"/>
+          <w:rFonts w:ascii="Consolas" w:hAnsi="Consolas" w:cs="Consolas"/>
           <w:kern w:val="0"/>
           <w:sz w:val="22"/>
         </w:rPr>
@@ -525,9 +527,6 @@
         <w:adjustRightInd w:val="0"/>
         <w:ind w:leftChars="422" w:left="1078" w:hangingChars="27" w:hanging="65"/>
         <w:jc w:val="left"/>
-        <w:rPr>
-          <w:rFonts w:hint="eastAsia"/>
-        </w:rPr>
       </w:pPr>
       <w:r>
         <w:t>$SQOOP_HOME/bin</w:t>
@@ -578,8 +577,6 @@
       <w:r>
         <w:t>/home/hadoop/sqoop-1.4.5-cdh5.3.6/lib</w:t>
       </w:r>
-      <w:bookmarkStart w:id="0" w:name="_GoBack"/>
-      <w:bookmarkEnd w:id="0"/>
       <w:r>
         <w:rPr>
           <w:rFonts w:hint="eastAsia"/>
@@ -5515,7 +5512,7 @@
 </file>
 
 <file path=customXml/itemProps1.xml><?xml version="1.0" encoding="utf-8"?>
-<ds:datastoreItem xmlns:ds="http://schemas.openxmlformats.org/officeDocument/2006/customXml" ds:itemID="{9F5061D4-D99A-4FE9-AE08-F53CD556203B}">
+<ds:datastoreItem xmlns:ds="http://schemas.openxmlformats.org/officeDocument/2006/customXml" ds:itemID="{46570537-8699-490C-9270-7AC5D9C31616}">
   <ds:schemaRefs>
     <ds:schemaRef ds:uri="http://schemas.openxmlformats.org/officeDocument/2006/bibliography"/>
   </ds:schemaRefs>

</xml_diff>